<commit_message>
added hw1 10 to report
</commit_message>
<xml_diff>
--- a/templates/report-template-hw1.docx
+++ b/templates/report-template-hw1.docx
@@ -779,7 +779,47 @@
         <w:rPr>
           <w:lang w:val="de-AT"/>
         </w:rPr>
-        <w:t>{@hw</w:t>
+        <w:t>{@hw_9}</w:t>
+      </w:r>
+    </w:p>
+    <w:p>
+      <w:pPr>
+        <w:pStyle w:val="Listenabsatz"/>
+        <w:numPr>
+          <w:ilvl w:val="0"/>
+          <w:numId w:val="5"/>
+        </w:numPr>
+        <w:rPr>
+          <w:b/>
+          <w:lang w:val="de-AT"/>
+        </w:rPr>
+      </w:pPr>
+      <w:r>
+        <w:rPr>
+          <w:b/>
+          <w:lang w:val="de-AT"/>
+        </w:rPr>
+        <w:t>Abfrage: {hw_10</w:t>
+      </w:r>
+      <w:r>
+        <w:rPr>
+          <w:b/>
+          <w:lang w:val="de-AT"/>
+        </w:rPr>
+        <w:t>_file}</w:t>
+      </w:r>
+    </w:p>
+    <w:p>
+      <w:pPr>
+        <w:rPr>
+          <w:lang w:val="de-AT"/>
+        </w:rPr>
+      </w:pPr>
+      <w:r>
+        <w:rPr>
+          <w:lang w:val="de-AT"/>
+        </w:rPr>
+        <w:t>{@hw_10</w:t>
       </w:r>
       <w:bookmarkStart w:id="0" w:name="_GoBack"/>
       <w:bookmarkEnd w:id="0"/>
@@ -787,8 +827,15 @@
         <w:rPr>
           <w:lang w:val="de-AT"/>
         </w:rPr>
-        <w:t>_9}</w:t>
-      </w:r>
+        <w:t>}</w:t>
+      </w:r>
+    </w:p>
+    <w:p>
+      <w:pPr>
+        <w:rPr>
+          <w:lang w:val="de-AT"/>
+        </w:rPr>
+      </w:pPr>
     </w:p>
     <w:p>
       <w:pPr>
@@ -1361,6 +1408,95 @@
     </w:lvl>
   </w:abstractNum>
   <w:abstractNum w:abstractNumId="5" w15:restartNumberingAfterBreak="0">
+    <w:nsid w:val="26764669"/>
+    <w:multiLevelType w:val="hybridMultilevel"/>
+    <w:tmpl w:val="D04EB518"/>
+    <w:lvl w:ilvl="0" w:tplc="0409000F">
+      <w:start w:val="1"/>
+      <w:numFmt w:val="decimal"/>
+      <w:lvlText w:val="%1."/>
+      <w:lvlJc w:val="left"/>
+      <w:pPr>
+        <w:ind w:left="720" w:hanging="360"/>
+      </w:pPr>
+      <w:rPr>
+        <w:rFonts w:hint="default"/>
+      </w:rPr>
+    </w:lvl>
+    <w:lvl w:ilvl="1" w:tplc="04090019" w:tentative="1">
+      <w:start w:val="1"/>
+      <w:numFmt w:val="lowerLetter"/>
+      <w:lvlText w:val="%2."/>
+      <w:lvlJc w:val="left"/>
+      <w:pPr>
+        <w:ind w:left="1440" w:hanging="360"/>
+      </w:pPr>
+    </w:lvl>
+    <w:lvl w:ilvl="2" w:tplc="0409001B" w:tentative="1">
+      <w:start w:val="1"/>
+      <w:numFmt w:val="lowerRoman"/>
+      <w:lvlText w:val="%3."/>
+      <w:lvlJc w:val="right"/>
+      <w:pPr>
+        <w:ind w:left="2160" w:hanging="180"/>
+      </w:pPr>
+    </w:lvl>
+    <w:lvl w:ilvl="3" w:tplc="0409000F" w:tentative="1">
+      <w:start w:val="1"/>
+      <w:numFmt w:val="decimal"/>
+      <w:lvlText w:val="%4."/>
+      <w:lvlJc w:val="left"/>
+      <w:pPr>
+        <w:ind w:left="2880" w:hanging="360"/>
+      </w:pPr>
+    </w:lvl>
+    <w:lvl w:ilvl="4" w:tplc="04090019" w:tentative="1">
+      <w:start w:val="1"/>
+      <w:numFmt w:val="lowerLetter"/>
+      <w:lvlText w:val="%5."/>
+      <w:lvlJc w:val="left"/>
+      <w:pPr>
+        <w:ind w:left="3600" w:hanging="360"/>
+      </w:pPr>
+    </w:lvl>
+    <w:lvl w:ilvl="5" w:tplc="0409001B" w:tentative="1">
+      <w:start w:val="1"/>
+      <w:numFmt w:val="lowerRoman"/>
+      <w:lvlText w:val="%6."/>
+      <w:lvlJc w:val="right"/>
+      <w:pPr>
+        <w:ind w:left="4320" w:hanging="180"/>
+      </w:pPr>
+    </w:lvl>
+    <w:lvl w:ilvl="6" w:tplc="0409000F" w:tentative="1">
+      <w:start w:val="1"/>
+      <w:numFmt w:val="decimal"/>
+      <w:lvlText w:val="%7."/>
+      <w:lvlJc w:val="left"/>
+      <w:pPr>
+        <w:ind w:left="5040" w:hanging="360"/>
+      </w:pPr>
+    </w:lvl>
+    <w:lvl w:ilvl="7" w:tplc="04090019" w:tentative="1">
+      <w:start w:val="1"/>
+      <w:numFmt w:val="lowerLetter"/>
+      <w:lvlText w:val="%8."/>
+      <w:lvlJc w:val="left"/>
+      <w:pPr>
+        <w:ind w:left="5760" w:hanging="360"/>
+      </w:pPr>
+    </w:lvl>
+    <w:lvl w:ilvl="8" w:tplc="0409001B" w:tentative="1">
+      <w:start w:val="1"/>
+      <w:numFmt w:val="lowerRoman"/>
+      <w:lvlText w:val="%9."/>
+      <w:lvlJc w:val="right"/>
+      <w:pPr>
+        <w:ind w:left="6480" w:hanging="180"/>
+      </w:pPr>
+    </w:lvl>
+  </w:abstractNum>
+  <w:abstractNum w:abstractNumId="6" w15:restartNumberingAfterBreak="0">
     <w:nsid w:val="29E45C9F"/>
     <w:multiLevelType w:val="hybridMultilevel"/>
     <w:tmpl w:val="B1349244"/>
@@ -1449,7 +1585,7 @@
       </w:pPr>
     </w:lvl>
   </w:abstractNum>
-  <w:abstractNum w:abstractNumId="6" w15:restartNumberingAfterBreak="0">
+  <w:abstractNum w:abstractNumId="7" w15:restartNumberingAfterBreak="0">
     <w:nsid w:val="2F5518AE"/>
     <w:multiLevelType w:val="hybridMultilevel"/>
     <w:tmpl w:val="8D22EB5E"/>
@@ -1538,7 +1674,7 @@
       </w:pPr>
     </w:lvl>
   </w:abstractNum>
-  <w:abstractNum w:abstractNumId="7" w15:restartNumberingAfterBreak="0">
+  <w:abstractNum w:abstractNumId="8" w15:restartNumberingAfterBreak="0">
     <w:nsid w:val="30E50BB7"/>
     <w:multiLevelType w:val="hybridMultilevel"/>
     <w:tmpl w:val="DDF69F36"/>
@@ -1627,7 +1763,7 @@
       </w:pPr>
     </w:lvl>
   </w:abstractNum>
-  <w:abstractNum w:abstractNumId="8" w15:restartNumberingAfterBreak="0">
+  <w:abstractNum w:abstractNumId="9" w15:restartNumberingAfterBreak="0">
     <w:nsid w:val="330E7069"/>
     <w:multiLevelType w:val="hybridMultilevel"/>
     <w:tmpl w:val="DDF69F36"/>
@@ -1716,10 +1852,10 @@
       </w:pPr>
     </w:lvl>
   </w:abstractNum>
-  <w:abstractNum w:abstractNumId="9" w15:restartNumberingAfterBreak="0">
+  <w:abstractNum w:abstractNumId="10" w15:restartNumberingAfterBreak="0">
     <w:nsid w:val="38EB57CD"/>
     <w:multiLevelType w:val="hybridMultilevel"/>
-    <w:tmpl w:val="D04EB518"/>
+    <w:tmpl w:val="FCA02F0E"/>
     <w:lvl w:ilvl="0" w:tplc="0409000F">
       <w:start w:val="1"/>
       <w:numFmt w:val="decimal"/>
@@ -1805,7 +1941,7 @@
       </w:pPr>
     </w:lvl>
   </w:abstractNum>
-  <w:abstractNum w:abstractNumId="10" w15:restartNumberingAfterBreak="0">
+  <w:abstractNum w:abstractNumId="11" w15:restartNumberingAfterBreak="0">
     <w:nsid w:val="4E1B2FDE"/>
     <w:multiLevelType w:val="hybridMultilevel"/>
     <w:tmpl w:val="F05479B2"/>
@@ -1894,7 +2030,7 @@
       </w:pPr>
     </w:lvl>
   </w:abstractNum>
-  <w:abstractNum w:abstractNumId="11" w15:restartNumberingAfterBreak="0">
+  <w:abstractNum w:abstractNumId="12" w15:restartNumberingAfterBreak="0">
     <w:nsid w:val="5348397E"/>
     <w:multiLevelType w:val="hybridMultilevel"/>
     <w:tmpl w:val="08BA14F2"/>
@@ -1983,7 +2119,7 @@
       </w:pPr>
     </w:lvl>
   </w:abstractNum>
-  <w:abstractNum w:abstractNumId="12" w15:restartNumberingAfterBreak="0">
+  <w:abstractNum w:abstractNumId="13" w15:restartNumberingAfterBreak="0">
     <w:nsid w:val="5BFC183C"/>
     <w:multiLevelType w:val="hybridMultilevel"/>
     <w:tmpl w:val="E1FE6E14"/>
@@ -2072,7 +2208,7 @@
       </w:pPr>
     </w:lvl>
   </w:abstractNum>
-  <w:abstractNum w:abstractNumId="13" w15:restartNumberingAfterBreak="0">
+  <w:abstractNum w:abstractNumId="14" w15:restartNumberingAfterBreak="0">
     <w:nsid w:val="681B18F3"/>
     <w:multiLevelType w:val="hybridMultilevel"/>
     <w:tmpl w:val="4E78B31C"/>
@@ -2165,28 +2301,28 @@
     <w:abstractNumId w:val="0"/>
   </w:num>
   <w:num w:numId="2">
-    <w:abstractNumId w:val="6"/>
+    <w:abstractNumId w:val="7"/>
   </w:num>
   <w:num w:numId="3">
     <w:abstractNumId w:val="1"/>
   </w:num>
   <w:num w:numId="4">
-    <w:abstractNumId w:val="11"/>
+    <w:abstractNumId w:val="12"/>
   </w:num>
   <w:num w:numId="5">
+    <w:abstractNumId w:val="10"/>
+  </w:num>
+  <w:num w:numId="6">
+    <w:abstractNumId w:val="14"/>
+  </w:num>
+  <w:num w:numId="7">
+    <w:abstractNumId w:val="13"/>
+  </w:num>
+  <w:num w:numId="8">
     <w:abstractNumId w:val="9"/>
   </w:num>
-  <w:num w:numId="6">
-    <w:abstractNumId w:val="13"/>
-  </w:num>
-  <w:num w:numId="7">
-    <w:abstractNumId w:val="12"/>
-  </w:num>
-  <w:num w:numId="8">
+  <w:num w:numId="9">
     <w:abstractNumId w:val="8"/>
-  </w:num>
-  <w:num w:numId="9">
-    <w:abstractNumId w:val="7"/>
   </w:num>
   <w:num w:numId="10">
     <w:abstractNumId w:val="3"/>
@@ -2195,13 +2331,16 @@
     <w:abstractNumId w:val="4"/>
   </w:num>
   <w:num w:numId="12">
-    <w:abstractNumId w:val="10"/>
+    <w:abstractNumId w:val="11"/>
   </w:num>
   <w:num w:numId="13">
-    <w:abstractNumId w:val="5"/>
+    <w:abstractNumId w:val="6"/>
   </w:num>
   <w:num w:numId="14">
     <w:abstractNumId w:val="2"/>
+  </w:num>
+  <w:num w:numId="15">
+    <w:abstractNumId w:val="5"/>
   </w:num>
 </w:numbering>
 </file>

</xml_diff>

<commit_message>
report template cleanup and flexible release dir for reports
</commit_message>
<xml_diff>
--- a/templates/report-template-hw1.docx
+++ b/templates/report-template-hw1.docx
@@ -799,14 +799,7 @@
           <w:b/>
           <w:lang w:val="de-AT"/>
         </w:rPr>
-        <w:t>Abfrage: {hw_10</w:t>
-      </w:r>
-      <w:r>
-        <w:rPr>
-          <w:b/>
-          <w:lang w:val="de-AT"/>
-        </w:rPr>
-        <w:t>_file}</w:t>
+        <w:t>Abfrage: {hw_10_file}</w:t>
       </w:r>
     </w:p>
     <w:p>
@@ -819,51 +812,10 @@
         <w:rPr>
           <w:lang w:val="de-AT"/>
         </w:rPr>
-        <w:t>{@hw_10</w:t>
+        <w:t>{@hw_10}</w:t>
       </w:r>
       <w:bookmarkStart w:id="0" w:name="_GoBack"/>
       <w:bookmarkEnd w:id="0"/>
-      <w:r>
-        <w:rPr>
-          <w:lang w:val="de-AT"/>
-        </w:rPr>
-        <w:t>}</w:t>
-      </w:r>
-    </w:p>
-    <w:p>
-      <w:pPr>
-        <w:rPr>
-          <w:lang w:val="de-AT"/>
-        </w:rPr>
-      </w:pPr>
-    </w:p>
-    <w:p>
-      <w:pPr>
-        <w:rPr>
-          <w:lang w:val="de-AT"/>
-        </w:rPr>
-      </w:pPr>
-    </w:p>
-    <w:p>
-      <w:pPr>
-        <w:rPr>
-          <w:lang w:val="de-AT"/>
-        </w:rPr>
-      </w:pPr>
-    </w:p>
-    <w:p>
-      <w:pPr>
-        <w:rPr>
-          <w:lang w:val="de-AT"/>
-        </w:rPr>
-      </w:pPr>
-    </w:p>
-    <w:p>
-      <w:pPr>
-        <w:rPr>
-          <w:lang w:val="de-AT"/>
-        </w:rPr>
-      </w:pPr>
     </w:p>
     <w:sectPr>
       <w:headerReference w:type="default" r:id="rId7"/>

</xml_diff>